<commit_message>
BFS uitgewerkt; update logboek
</commit_message>
<xml_diff>
--- a/Logboek Profielwerkstuk.docx
+++ b/Logboek Profielwerkstuk.docx
@@ -401,6 +401,33 @@
         </w:rPr>
         <w:br/>
         <w:t>Zaterdag hebben we twee uur via Skype gewerkt. Een uur hebben we nog lopen testen met Git, daarna hebben we samen de takenverdeling (die eigenlijk een week eerder al gemaakt moest worden) gemaakt. Vervolgens heeft Steven in de namiddag een half uur en Thijs in de avond een half uur aan hun delen gewerkt, los van elkaar.</w:t>
+      </w:r>
+      <w:r>
+        <w:rPr>
+          <w:lang w:val="nl-NL"/>
+        </w:rPr>
+        <w:br/>
+        <w:t xml:space="preserve">Zondag hebben Thijs en Steven tweeëneenhalf uur in een Skype gesprek gezeten. Ongeveer een uur is besteed aan de overweging tussen Word en LaTeX maken (tot nog toe zonder resultaat). Ondertussen heeft Thijs naar de begeleider een mail gestuurd met vragen over het logboek, LaTeX en een nieuwe afspraak. Daarnaast is er nog een klein uur besteed aan testen met Git: wanneer worden bestanden corrupt en hoe kan je van terug naar de master-branch? Na herhaaldelijk testen hebben wij een redelijk inzicht gekregen in de werkingen hiervan en de combinatiemogelijkheden met bijvoorbeeld Word en Kladblok. Vervolgens is er nog gesproken over zaken over het profielwerkstuk als geheel. Belangrijke besproken punten zijn het format, de schrijfstijl, bronvermelding, logboek, discussie en inleiding. </w:t>
+      </w:r>
+      <w:r>
+        <w:rPr>
+          <w:lang w:val="nl-NL"/>
+        </w:rPr>
+        <w:br/>
+        <w:t xml:space="preserve">’s Avonds heeft Steven aan het kopje </w:t>
+      </w:r>
+      <w:r>
+        <w:rPr>
+          <w:i/>
+          <w:lang w:val="nl-NL"/>
+        </w:rPr>
+        <w:t>Machine Learning</w:t>
+      </w:r>
+      <w:r>
+        <w:rPr>
+          <w:lang w:val="nl-NL"/>
+        </w:rPr>
+        <w:t xml:space="preserve"> binnen de eerste deelvraag gewerkt.</w:t>
       </w:r>
     </w:p>
     <w:p>
@@ -434,16 +461,107 @@
         </w:rPr>
         <w:t xml:space="preserve"> </w:t>
       </w:r>
+      <w:r>
+        <w:rPr>
+          <w:i/>
+          <w:lang w:val="nl-NL"/>
+        </w:rPr>
+        <w:br/>
+        <w:t>Op GitHub worden de ‘commits’ bijgehouden. Hier staat welke bestanden op welk tijdstip bewerkt zijn.</w:t>
+      </w:r>
+    </w:p>
+    <w:p>
+      <w:pPr>
+        <w:rPr>
+          <w:lang w:val="nl-NL"/>
+        </w:rPr>
+      </w:pPr>
+      <w:r>
+        <w:rPr>
+          <w:b/>
+          <w:lang w:val="nl-NL"/>
+        </w:rPr>
+        <w:t>Week 21</w:t>
+      </w:r>
+      <w:r>
+        <w:rPr>
+          <w:b/>
+          <w:lang w:val="nl-NL"/>
+        </w:rPr>
+        <w:br/>
+      </w:r>
+      <w:r>
+        <w:rPr>
+          <w:lang w:val="nl-NL"/>
+        </w:rPr>
+        <w:t xml:space="preserve">Maandag avond heeft Thijs </w:t>
+      </w:r>
+      <w:r>
+        <w:rPr>
+          <w:lang w:val="nl-NL"/>
+        </w:rPr>
+        <w:t xml:space="preserve">ongeveer 75 minuten </w:t>
+      </w:r>
+      <w:r>
+        <w:rPr>
+          <w:lang w:val="nl-NL"/>
+        </w:rPr>
+        <w:t xml:space="preserve">gewerkt aan de inleiding van de eerste deelvraag </w:t>
+      </w:r>
+      <w:r>
+        <w:rPr>
+          <w:lang w:val="nl-NL"/>
+        </w:rPr>
+        <w:lastRenderedPageBreak/>
+        <w:t xml:space="preserve">en aan het kopje </w:t>
+      </w:r>
+      <w:r>
+        <w:rPr>
+          <w:i/>
+          <w:lang w:val="nl-NL"/>
+        </w:rPr>
+        <w:t>Algoritmes.</w:t>
+      </w:r>
+      <w:r>
+        <w:rPr>
+          <w:i/>
+          <w:lang w:val="nl-NL"/>
+        </w:rPr>
+        <w:br/>
+      </w:r>
+      <w:r>
+        <w:rPr>
+          <w:lang w:val="nl-NL"/>
+        </w:rPr>
+        <w:t xml:space="preserve">Dinsdag heeft Thijs </w:t>
+      </w:r>
+      <w:r>
+        <w:rPr>
+          <w:lang w:val="nl-NL"/>
+        </w:rPr>
+        <w:t xml:space="preserve">anderhalf uur gewerkt aan het kopje </w:t>
+      </w:r>
+      <w:r>
+        <w:rPr>
+          <w:i/>
+          <w:lang w:val="nl-NL"/>
+        </w:rPr>
+        <w:t xml:space="preserve">Breadth-first search </w:t>
+      </w:r>
+      <w:r>
+        <w:rPr>
+          <w:lang w:val="nl-NL"/>
+        </w:rPr>
+        <w:t>voor de eerste deelvraag.</w:t>
+      </w:r>
       <w:bookmarkStart w:id="0" w:name="_GoBack"/>
       <w:bookmarkEnd w:id="0"/>
-    </w:p>
-    <w:p>
-      <w:pPr>
-        <w:rPr>
-          <w:b/>
-          <w:lang w:val="nl-NL"/>
-        </w:rPr>
-      </w:pPr>
+      <w:r>
+        <w:rPr>
+          <w:lang w:val="nl-NL"/>
+        </w:rPr>
+        <w:br/>
+      </w:r>
     </w:p>
     <w:sectPr>
       <w:pgSz w:w="11906" w:h="16838"/>

</xml_diff>